<commit_message>
Equipe 3: High Concept
</commit_message>
<xml_diff>
--- a/Equipe3/High Concept - Fight Chess.docx
+++ b/Equipe3/High Concept - Fight Chess.docx
@@ -125,15 +125,20 @@
     </w:p>
     <w:p>
       <w:pPr>
-        <w:numPr>
-          <w:ilvl w:val="0"/>
-          <w:numId w:val="6"/>
-        </w:numPr>
-        <w:tabs>
-          <w:tab w:val="left" w:pos="420"/>
-        </w:tabs>
-        <w:spacing w:after="0" w:lineRule="auto"/>
-        <w:ind w:left="420" w:hanging="138"/>
+        <w:keepNext w:val="0"/>
+        <w:keepLines w:val="0"/>
+        <w:widowControl w:val="1"/>
+        <w:pBdr>
+          <w:top w:space="0" w:sz="0" w:val="nil"/>
+          <w:left w:space="0" w:sz="0" w:val="nil"/>
+          <w:bottom w:space="0" w:sz="0" w:val="nil"/>
+          <w:right w:space="0" w:sz="0" w:val="nil"/>
+          <w:between w:space="0" w:sz="0" w:val="nil"/>
+        </w:pBdr>
+        <w:shd w:fill="auto" w:val="clear"/>
+        <w:spacing w:after="0" w:before="0" w:line="240" w:lineRule="auto"/>
+        <w:ind w:left="280" w:right="0" w:firstLine="0"/>
+        <w:jc w:val="left"/>
         <w:rPr>
           <w:rFonts w:ascii="Arial" w:cs="Arial" w:eastAsia="Arial" w:hAnsi="Arial"/>
           <w:color w:val="000000"/>
@@ -144,12 +149,16 @@
       <w:r>
         <w:rPr>
           <w:rFonts w:ascii="Arial" w:cs="Arial" w:eastAsia="Arial" w:hAnsi="Arial"/>
-          <w:color w:val="000000"/>
-          <w:sz w:val="22"/>
-          <w:szCs w:val="22"/>
-          <w:rtl w:val="0"/>
-        </w:rPr>
-        <w:t xml:space="preserve">eatures</w:t>
+          <w:sz w:val="24"/>
+          <w:szCs w:val="24"/>
+          <w:rtl w:val="0"/>
+        </w:rPr>
+        <w:t xml:space="preserve">Features</w:t>
+      </w:r>
+      <w:r>
+        <w:rPr>
+          <w:rtl w:val="0"/>
+        </w:rPr>
       </w:r>
     </w:p>
     <w:p>
@@ -1110,38 +1119,88 @@
         <w:spacing w:after="0" w:lineRule="auto"/>
         <w:ind w:left="260" w:firstLine="0"/>
         <w:rPr>
-          <w:color w:val="000000"/>
-          <w:sz w:val="20"/>
-          <w:szCs w:val="20"/>
-        </w:rPr>
-      </w:pPr>
-      <w:r>
-        <w:rPr>
-          <w:sz w:val="24"/>
-          <w:szCs w:val="24"/>
-          <w:rtl w:val="0"/>
-        </w:rPr>
-        <w:t xml:space="preserve">Sniper, Franco-Atirador, Tanker, Pistol, Bazoka, Sub-Atirador.</w:t>
-      </w:r>
-      <w:r>
-        <w:rPr>
-          <w:rtl w:val="0"/>
-        </w:rPr>
-      </w:r>
-    </w:p>
-    <w:p>
-      <w:pPr>
-        <w:spacing w:after="0" w:line="20" w:lineRule="auto"/>
-        <w:rPr>
-          <w:color w:val="000000"/>
-          <w:sz w:val="20"/>
-          <w:szCs w:val="20"/>
-        </w:rPr>
-      </w:pPr>
-      <w:r>
-        <w:rPr>
-          <w:rtl w:val="0"/>
-        </w:rPr>
+          <w:rFonts w:ascii="Arial" w:cs="Arial" w:eastAsia="Arial" w:hAnsi="Arial"/>
+          <w:color w:val="202124"/>
+          <w:sz w:val="21"/>
+          <w:szCs w:val="21"/>
+          <w:highlight w:val="white"/>
+        </w:rPr>
+      </w:pPr>
+      <w:r>
+        <w:rPr>
+          <w:sz w:val="24"/>
+          <w:szCs w:val="24"/>
+          <w:rtl w:val="0"/>
+        </w:rPr>
+        <w:t xml:space="preserve">Sniper</w:t>
+      </w:r>
+      <w:r>
+        <w:rPr>
+          <w:rFonts w:ascii="Arial" w:cs="Arial" w:eastAsia="Arial" w:hAnsi="Arial"/>
+          <w:color w:val="202124"/>
+          <w:sz w:val="21"/>
+          <w:szCs w:val="21"/>
+          <w:highlight w:val="white"/>
+          <w:rtl w:val="0"/>
+        </w:rPr>
+        <w:t xml:space="preserve">, </w:t>
+      </w:r>
+      <w:r>
+        <w:rPr>
+          <w:sz w:val="24"/>
+          <w:szCs w:val="24"/>
+          <w:rtl w:val="0"/>
+        </w:rPr>
+        <w:t xml:space="preserve">Tanker, Gunslinger</w:t>
+      </w:r>
+      <w:r>
+        <w:rPr>
+          <w:rFonts w:ascii="Arial" w:cs="Arial" w:eastAsia="Arial" w:hAnsi="Arial"/>
+          <w:color w:val="202124"/>
+          <w:sz w:val="21"/>
+          <w:szCs w:val="21"/>
+          <w:highlight w:val="white"/>
+          <w:rtl w:val="0"/>
+        </w:rPr>
+        <w:t xml:space="preserve">,</w:t>
+      </w:r>
+      <w:r>
+        <w:rPr>
+          <w:sz w:val="24"/>
+          <w:szCs w:val="24"/>
+          <w:rtl w:val="0"/>
+        </w:rPr>
+        <w:t xml:space="preserve"> Bazooka</w:t>
+      </w:r>
+      <w:r>
+        <w:rPr>
+          <w:rFonts w:ascii="Arial" w:cs="Arial" w:eastAsia="Arial" w:hAnsi="Arial"/>
+          <w:color w:val="202124"/>
+          <w:sz w:val="21"/>
+          <w:szCs w:val="21"/>
+          <w:highlight w:val="white"/>
+          <w:rtl w:val="0"/>
+        </w:rPr>
+        <w:t xml:space="preserve">,</w:t>
+      </w:r>
+      <w:r>
+        <w:rPr>
+          <w:sz w:val="24"/>
+          <w:szCs w:val="24"/>
+          <w:rtl w:val="0"/>
+        </w:rPr>
+        <w:t xml:space="preserve"> Assault, Assassin</w:t>
+      </w:r>
+      <w:r>
+        <w:rPr>
+          <w:rFonts w:ascii="Arial" w:cs="Arial" w:eastAsia="Arial" w:hAnsi="Arial"/>
+          <w:color w:val="202124"/>
+          <w:sz w:val="21"/>
+          <w:szCs w:val="21"/>
+          <w:highlight w:val="white"/>
+          <w:rtl w:val="0"/>
+        </w:rPr>
+        <w:t xml:space="preserve">.</w:t>
       </w:r>
       <w:r>
         <w:drawing>
@@ -1188,6 +1247,24 @@
     </w:p>
     <w:p>
       <w:pPr>
+        <w:spacing w:after="0" w:lineRule="auto"/>
+        <w:ind w:left="260" w:firstLine="0"/>
+        <w:rPr>
+          <w:rFonts w:ascii="Arial" w:cs="Arial" w:eastAsia="Arial" w:hAnsi="Arial"/>
+          <w:color w:val="202124"/>
+          <w:sz w:val="21"/>
+          <w:szCs w:val="21"/>
+          <w:highlight w:val="white"/>
+        </w:rPr>
+      </w:pPr>
+      <w:r>
+        <w:rPr>
+          <w:rtl w:val="0"/>
+        </w:rPr>
+      </w:r>
+    </w:p>
+    <w:p>
+      <w:pPr>
         <w:spacing w:after="0" w:line="320" w:lineRule="auto"/>
         <w:rPr>
           <w:color w:val="000000"/>
@@ -1254,13 +1331,21 @@
       </w:pPr>
       <w:r>
         <w:rPr>
+          <w:sz w:val="24"/>
+          <w:szCs w:val="24"/>
+          <w:rtl w:val="0"/>
+        </w:rPr>
+        <w:t xml:space="preserve">Multiplataforma:</w:t>
+      </w:r>
+      <w:r>
+        <w:rPr>
           <w:rFonts w:ascii="Times New Roman" w:cs="Times New Roman" w:eastAsia="Times New Roman" w:hAnsi="Times New Roman"/>
           <w:color w:val="000000"/>
           <w:sz w:val="24"/>
           <w:szCs w:val="24"/>
           <w:rtl w:val="0"/>
         </w:rPr>
-        <w:t xml:space="preserve">Multi-plataforma: PC, consol</w:t>
+        <w:t xml:space="preserve"> PC, consol</w:t>
       </w:r>
       <w:r>
         <w:rPr>
@@ -1488,7 +1573,20 @@
           <w:szCs w:val="24"/>
           <w:rtl w:val="0"/>
         </w:rPr>
-        <w:t xml:space="preserve">Personagens tem diferentes movimentações.</w:t>
+        <w:t xml:space="preserve">Personagens têm diferentes </w:t>
+      </w:r>
+      <w:r>
+        <w:rPr>
+          <w:sz w:val="24"/>
+          <w:szCs w:val="24"/>
+          <w:rtl w:val="0"/>
+        </w:rPr>
+        <w:t xml:space="preserve">movimentações.</w:t>
+      </w:r>
+      <w:r>
+        <w:rPr>
+          <w:rtl w:val="0"/>
+        </w:rPr>
       </w:r>
     </w:p>
     <w:p>
@@ -1514,7 +1612,23 @@
           <w:szCs w:val="24"/>
           <w:rtl w:val="0"/>
         </w:rPr>
-        <w:t xml:space="preserve">Alguns personagens tem movimentações diferentes, como ficar numa posição fixa ou andar até pontos estratégicos para atacar o inimigo e causar mais dano.</w:t>
+        <w:t xml:space="preserve">Alguns personagens têm </w:t>
+      </w:r>
+      <w:r>
+        <w:rPr>
+          <w:sz w:val="24"/>
+          <w:szCs w:val="24"/>
+          <w:rtl w:val="0"/>
+        </w:rPr>
+        <w:t xml:space="preserve">movimentações</w:t>
+      </w:r>
+      <w:r>
+        <w:rPr>
+          <w:sz w:val="24"/>
+          <w:szCs w:val="24"/>
+          <w:rtl w:val="0"/>
+        </w:rPr>
+        <w:t xml:space="preserve"> diferentes, como ficar numa posição fixa ou andar até pontos estratégicos para atacar o inimigo e causar mais dano.</w:t>
       </w:r>
     </w:p>
     <w:p>
@@ -1761,9 +1875,8 @@
         <w:spacing w:line="304" w:lineRule="auto"/>
         <w:ind w:left="260" w:right="266" w:firstLine="13.999999999999986"/>
         <w:rPr>
-          <w:color w:val="000000"/>
-          <w:sz w:val="20"/>
-          <w:szCs w:val="20"/>
+          <w:sz w:val="24"/>
+          <w:szCs w:val="24"/>
         </w:rPr>
       </w:pPr>
       <w:r>
@@ -1783,10 +1896,340 @@
         </w:rPr>
         <w:t xml:space="preserve">: o jogador terá um curto espaço de tempo para tomar decisões e preparar sua estratégia no tabuleiro.</w:t>
       </w:r>
-      <w:r>
-        <w:rPr>
-          <w:rtl w:val="0"/>
-        </w:rPr>
+    </w:p>
+    <w:p>
+      <w:pPr>
+        <w:spacing w:line="304" w:lineRule="auto"/>
+        <w:ind w:left="0" w:right="266" w:firstLine="0"/>
+        <w:rPr>
+          <w:sz w:val="24"/>
+          <w:szCs w:val="24"/>
+        </w:rPr>
+      </w:pPr>
+      <w:r>
+        <w:rPr>
+          <w:rtl w:val="0"/>
+        </w:rPr>
+      </w:r>
+      <w:r>
+        <w:drawing>
+          <wp:anchor allowOverlap="1" behindDoc="0" distB="0" distT="0" distL="0" distR="0" hidden="0" layoutInCell="1" locked="0" relativeHeight="0" simplePos="0">
+            <wp:simplePos x="0" y="0"/>
+            <wp:positionH relativeFrom="column">
+              <wp:posOffset>155265</wp:posOffset>
+            </wp:positionH>
+            <wp:positionV relativeFrom="paragraph">
+              <wp:posOffset>221947</wp:posOffset>
+            </wp:positionV>
+            <wp:extent cx="5575935" cy="239395"/>
+            <wp:effectExtent b="0" l="0" r="0" t="0"/>
+            <wp:wrapSquare wrapText="bothSides" distB="0" distT="0" distL="0" distR="0"/>
+            <wp:docPr id="18" name="image2.png"/>
+            <a:graphic>
+              <a:graphicData uri="http://schemas.openxmlformats.org/drawingml/2006/picture">
+                <pic:pic>
+                  <pic:nvPicPr>
+                    <pic:cNvPr id="0" name="image2.png"/>
+                    <pic:cNvPicPr preferRelativeResize="0"/>
+                  </pic:nvPicPr>
+                  <pic:blipFill>
+                    <a:blip r:embed="rId7"/>
+                    <a:srcRect b="0" l="0" r="0" t="0"/>
+                    <a:stretch>
+                      <a:fillRect/>
+                    </a:stretch>
+                  </pic:blipFill>
+                  <pic:spPr>
+                    <a:xfrm>
+                      <a:off x="0" y="0"/>
+                      <a:ext cx="5575935" cy="239395"/>
+                    </a:xfrm>
+                    <a:prstGeom prst="rect"/>
+                    <a:ln/>
+                  </pic:spPr>
+                </pic:pic>
+              </a:graphicData>
+            </a:graphic>
+          </wp:anchor>
+        </w:drawing>
+      </w:r>
+    </w:p>
+    <w:p>
+      <w:pPr>
+        <w:spacing w:line="304" w:lineRule="auto"/>
+        <w:ind w:left="0" w:right="266" w:firstLine="0"/>
+        <w:rPr>
+          <w:sz w:val="24"/>
+          <w:szCs w:val="24"/>
+        </w:rPr>
+      </w:pPr>
+      <w:r>
+        <w:rPr>
+          <w:rtl w:val="0"/>
+        </w:rPr>
+      </w:r>
+    </w:p>
+    <w:p>
+      <w:pPr>
+        <w:keepNext w:val="0"/>
+        <w:keepLines w:val="0"/>
+        <w:widowControl w:val="1"/>
+        <w:pBdr>
+          <w:top w:space="0" w:sz="0" w:val="nil"/>
+          <w:left w:space="0" w:sz="0" w:val="nil"/>
+          <w:bottom w:space="0" w:sz="0" w:val="nil"/>
+          <w:right w:space="0" w:sz="0" w:val="nil"/>
+          <w:between w:space="0" w:sz="0" w:val="nil"/>
+        </w:pBdr>
+        <w:shd w:fill="auto" w:val="clear"/>
+        <w:spacing w:after="0" w:before="0" w:line="240" w:lineRule="auto"/>
+        <w:ind w:left="280" w:right="0" w:firstLine="0"/>
+        <w:jc w:val="left"/>
+        <w:rPr>
+          <w:rFonts w:ascii="Arial" w:cs="Arial" w:eastAsia="Arial" w:hAnsi="Arial"/>
+          <w:sz w:val="24"/>
+          <w:szCs w:val="24"/>
+        </w:rPr>
+      </w:pPr>
+      <w:r>
+        <w:rPr>
+          <w:rFonts w:ascii="Arial" w:cs="Arial" w:eastAsia="Arial" w:hAnsi="Arial"/>
+          <w:sz w:val="24"/>
+          <w:szCs w:val="24"/>
+          <w:rtl w:val="0"/>
+        </w:rPr>
+        <w:t xml:space="preserve">Characters</w:t>
+      </w:r>
+    </w:p>
+    <w:p>
+      <w:pPr>
+        <w:keepNext w:val="0"/>
+        <w:keepLines w:val="0"/>
+        <w:widowControl w:val="1"/>
+        <w:pBdr>
+          <w:top w:space="0" w:sz="0" w:val="nil"/>
+          <w:left w:space="0" w:sz="0" w:val="nil"/>
+          <w:bottom w:space="0" w:sz="0" w:val="nil"/>
+          <w:right w:space="0" w:sz="0" w:val="nil"/>
+          <w:between w:space="0" w:sz="0" w:val="nil"/>
+        </w:pBdr>
+        <w:shd w:fill="auto" w:val="clear"/>
+        <w:spacing w:after="0" w:before="0" w:line="240" w:lineRule="auto"/>
+        <w:ind w:left="280" w:right="0" w:firstLine="0"/>
+        <w:jc w:val="left"/>
+        <w:rPr>
+          <w:rFonts w:ascii="Arial" w:cs="Arial" w:eastAsia="Arial" w:hAnsi="Arial"/>
+          <w:sz w:val="24"/>
+          <w:szCs w:val="24"/>
+        </w:rPr>
+      </w:pPr>
+      <w:r>
+        <w:rPr>
+          <w:rtl w:val="0"/>
+        </w:rPr>
+      </w:r>
+    </w:p>
+    <w:p>
+      <w:pPr>
+        <w:ind w:left="260" w:firstLine="0"/>
+        <w:rPr>
+          <w:sz w:val="24"/>
+          <w:szCs w:val="24"/>
+        </w:rPr>
+      </w:pPr>
+      <w:r>
+        <w:rPr>
+          <w:sz w:val="24"/>
+          <w:szCs w:val="24"/>
+          <w:rtl w:val="0"/>
+        </w:rPr>
+        <w:t xml:space="preserve">Sniper</w:t>
+      </w:r>
+      <w:r>
+        <w:rPr>
+          <w:rFonts w:ascii="Arial" w:cs="Arial" w:eastAsia="Arial" w:hAnsi="Arial"/>
+          <w:color w:val="202124"/>
+          <w:sz w:val="21"/>
+          <w:szCs w:val="21"/>
+          <w:highlight w:val="white"/>
+          <w:rtl w:val="0"/>
+        </w:rPr>
+        <w:t xml:space="preserve">: Dano a distância, pouca vida.</w:t>
+      </w:r>
+      <w:r>
+        <w:rPr>
+          <w:rtl w:val="0"/>
+        </w:rPr>
+      </w:r>
+    </w:p>
+    <w:p>
+      <w:pPr>
+        <w:rPr>
+          <w:sz w:val="24"/>
+          <w:szCs w:val="24"/>
+        </w:rPr>
+      </w:pPr>
+      <w:r>
+        <w:rPr>
+          <w:sz w:val="24"/>
+          <w:szCs w:val="24"/>
+          <w:rtl w:val="0"/>
+        </w:rPr>
+        <w:t xml:space="preserve">    Tanker</w:t>
+      </w:r>
+      <w:r>
+        <w:rPr>
+          <w:rFonts w:ascii="Arial" w:cs="Arial" w:eastAsia="Arial" w:hAnsi="Arial"/>
+          <w:color w:val="202124"/>
+          <w:sz w:val="21"/>
+          <w:szCs w:val="21"/>
+          <w:highlight w:val="white"/>
+          <w:rtl w:val="0"/>
+        </w:rPr>
+        <w:t xml:space="preserve">: Bastante vida e defesa, alcance curto.</w:t>
+      </w:r>
+      <w:r>
+        <w:rPr>
+          <w:rtl w:val="0"/>
+        </w:rPr>
+      </w:r>
+    </w:p>
+    <w:p>
+      <w:pPr>
+        <w:rPr>
+          <w:rFonts w:ascii="Arial" w:cs="Arial" w:eastAsia="Arial" w:hAnsi="Arial"/>
+          <w:color w:val="202124"/>
+          <w:sz w:val="21"/>
+          <w:szCs w:val="21"/>
+          <w:highlight w:val="white"/>
+        </w:rPr>
+      </w:pPr>
+      <w:r>
+        <w:rPr>
+          <w:sz w:val="24"/>
+          <w:szCs w:val="24"/>
+          <w:rtl w:val="0"/>
+        </w:rPr>
+        <w:t xml:space="preserve">    Gunslinger</w:t>
+      </w:r>
+      <w:r>
+        <w:rPr>
+          <w:rFonts w:ascii="Arial" w:cs="Arial" w:eastAsia="Arial" w:hAnsi="Arial"/>
+          <w:color w:val="202124"/>
+          <w:sz w:val="21"/>
+          <w:szCs w:val="21"/>
+          <w:highlight w:val="white"/>
+          <w:rtl w:val="0"/>
+        </w:rPr>
+        <w:t xml:space="preserve">: Curto/médio alcance, mais barato comparado com os outros.</w:t>
+      </w:r>
+    </w:p>
+    <w:p>
+      <w:pPr>
+        <w:rPr>
+          <w:sz w:val="24"/>
+          <w:szCs w:val="24"/>
+        </w:rPr>
+      </w:pPr>
+      <w:r>
+        <w:rPr>
+          <w:sz w:val="24"/>
+          <w:szCs w:val="24"/>
+          <w:rtl w:val="0"/>
+        </w:rPr>
+        <w:t xml:space="preserve">    Bazooka</w:t>
+      </w:r>
+      <w:r>
+        <w:rPr>
+          <w:rFonts w:ascii="Arial" w:cs="Arial" w:eastAsia="Arial" w:hAnsi="Arial"/>
+          <w:color w:val="202124"/>
+          <w:sz w:val="21"/>
+          <w:szCs w:val="21"/>
+          <w:highlight w:val="white"/>
+          <w:rtl w:val="0"/>
+        </w:rPr>
+        <w:t xml:space="preserve">: Grande dano a distancia, alto tempo de recarga</w:t>
+      </w:r>
+      <w:r>
+        <w:rPr>
+          <w:rtl w:val="0"/>
+        </w:rPr>
+      </w:r>
+    </w:p>
+    <w:p>
+      <w:pPr>
+        <w:keepNext w:val="0"/>
+        <w:keepLines w:val="0"/>
+        <w:widowControl w:val="1"/>
+        <w:pBdr>
+          <w:top w:space="0" w:sz="0" w:val="nil"/>
+          <w:left w:space="0" w:sz="0" w:val="nil"/>
+          <w:bottom w:space="0" w:sz="0" w:val="nil"/>
+          <w:right w:space="0" w:sz="0" w:val="nil"/>
+          <w:between w:space="0" w:sz="0" w:val="nil"/>
+        </w:pBdr>
+        <w:shd w:fill="auto" w:val="clear"/>
+        <w:spacing w:after="0" w:before="0" w:line="240" w:lineRule="auto"/>
+        <w:ind w:left="0" w:right="0" w:firstLine="0"/>
+        <w:jc w:val="left"/>
+        <w:rPr>
+          <w:sz w:val="24"/>
+          <w:szCs w:val="24"/>
+        </w:rPr>
+      </w:pPr>
+      <w:r>
+        <w:rPr>
+          <w:sz w:val="24"/>
+          <w:szCs w:val="24"/>
+          <w:rtl w:val="0"/>
+        </w:rPr>
+        <w:t xml:space="preserve">    Assault</w:t>
+      </w:r>
+      <w:r>
+        <w:rPr>
+          <w:rFonts w:ascii="Arial" w:cs="Arial" w:eastAsia="Arial" w:hAnsi="Arial"/>
+          <w:color w:val="202124"/>
+          <w:sz w:val="21"/>
+          <w:szCs w:val="21"/>
+          <w:highlight w:val="white"/>
+          <w:rtl w:val="0"/>
+        </w:rPr>
+        <w:t xml:space="preserve">: Vida média, defesa média, alto dano por segundo.</w:t>
+      </w:r>
+      <w:r>
+        <w:rPr>
+          <w:rtl w:val="0"/>
+        </w:rPr>
+      </w:r>
+    </w:p>
+    <w:p>
+      <w:pPr>
+        <w:rPr>
+          <w:rFonts w:ascii="Arial" w:cs="Arial" w:eastAsia="Arial" w:hAnsi="Arial"/>
+          <w:color w:val="202124"/>
+          <w:sz w:val="21"/>
+          <w:szCs w:val="21"/>
+          <w:highlight w:val="white"/>
+        </w:rPr>
+      </w:pPr>
+      <w:r>
+        <w:rPr>
+          <w:sz w:val="24"/>
+          <w:szCs w:val="24"/>
+          <w:rtl w:val="0"/>
+        </w:rPr>
+        <w:t xml:space="preserve">    Assassin</w:t>
+      </w:r>
+      <w:r>
+        <w:rPr>
+          <w:rFonts w:ascii="Arial" w:cs="Arial" w:eastAsia="Arial" w:hAnsi="Arial"/>
+          <w:color w:val="202124"/>
+          <w:sz w:val="21"/>
+          <w:szCs w:val="21"/>
+          <w:highlight w:val="white"/>
+          <w:rtl w:val="0"/>
+        </w:rPr>
+        <w:t xml:space="preserve">: Vida baixa, defesa baixa, alto dano em pouco tempo.</w:t>
       </w:r>
     </w:p>
     <w:sectPr>
@@ -2314,98 +2757,6 @@
       </w:rPr>
     </w:lvl>
   </w:abstractNum>
-  <w:abstractNum w:abstractNumId="6">
-    <w:lvl w:ilvl="0">
-      <w:start w:val="6"/>
-      <w:numFmt w:val="upperLetter"/>
-      <w:lvlText w:val="%1"/>
-      <w:lvlJc w:val="left"/>
-      <w:pPr>
-        <w:ind w:left="0" w:firstLine="0"/>
-      </w:pPr>
-      <w:rPr/>
-    </w:lvl>
-    <w:lvl w:ilvl="1">
-      <w:start w:val="10"/>
-      <w:numFmt w:val="bullet"/>
-      <w:lvlText w:val="○"/>
-      <w:lvlJc w:val="left"/>
-      <w:pPr>
-        <w:ind w:left="0" w:firstLine="0"/>
-      </w:pPr>
-      <w:rPr/>
-    </w:lvl>
-    <w:lvl w:ilvl="2">
-      <w:start w:val="1"/>
-      <w:numFmt w:val="bullet"/>
-      <w:lvlText w:val=""/>
-      <w:lvlJc w:val="left"/>
-      <w:pPr>
-        <w:ind w:left="0" w:firstLine="0"/>
-      </w:pPr>
-      <w:rPr/>
-    </w:lvl>
-    <w:lvl w:ilvl="3">
-      <w:start w:val="1"/>
-      <w:numFmt w:val="bullet"/>
-      <w:lvlText w:val=""/>
-      <w:lvlJc w:val="left"/>
-      <w:pPr>
-        <w:ind w:left="0" w:firstLine="0"/>
-      </w:pPr>
-      <w:rPr/>
-    </w:lvl>
-    <w:lvl w:ilvl="4">
-      <w:start w:val="1"/>
-      <w:numFmt w:val="bullet"/>
-      <w:lvlText w:val=""/>
-      <w:lvlJc w:val="left"/>
-      <w:pPr>
-        <w:ind w:left="0" w:firstLine="0"/>
-      </w:pPr>
-      <w:rPr/>
-    </w:lvl>
-    <w:lvl w:ilvl="5">
-      <w:start w:val="1"/>
-      <w:numFmt w:val="bullet"/>
-      <w:lvlText w:val=""/>
-      <w:lvlJc w:val="left"/>
-      <w:pPr>
-        <w:ind w:left="0" w:firstLine="0"/>
-      </w:pPr>
-      <w:rPr/>
-    </w:lvl>
-    <w:lvl w:ilvl="6">
-      <w:start w:val="1"/>
-      <w:numFmt w:val="bullet"/>
-      <w:lvlText w:val=""/>
-      <w:lvlJc w:val="left"/>
-      <w:pPr>
-        <w:ind w:left="0" w:firstLine="0"/>
-      </w:pPr>
-      <w:rPr/>
-    </w:lvl>
-    <w:lvl w:ilvl="7">
-      <w:start w:val="1"/>
-      <w:numFmt w:val="bullet"/>
-      <w:lvlText w:val=""/>
-      <w:lvlJc w:val="left"/>
-      <w:pPr>
-        <w:ind w:left="0" w:firstLine="0"/>
-      </w:pPr>
-      <w:rPr/>
-    </w:lvl>
-    <w:lvl w:ilvl="8">
-      <w:start w:val="1"/>
-      <w:numFmt w:val="bullet"/>
-      <w:lvlText w:val=""/>
-      <w:lvlJc w:val="left"/>
-      <w:pPr>
-        <w:ind w:left="0" w:firstLine="0"/>
-      </w:pPr>
-      <w:rPr/>
-    </w:lvl>
-  </w:abstractNum>
   <w:num w:numId="1">
     <w:abstractNumId w:val="1"/>
   </w:num>
@@ -2420,9 +2771,6 @@
   </w:num>
   <w:num w:numId="5">
     <w:abstractNumId w:val="5"/>
-  </w:num>
-  <w:num w:numId="6">
-    <w:abstractNumId w:val="6"/>
   </w:num>
 </w:numbering>
 </file>
@@ -2925,7 +3273,7 @@
 
 <file path=customXML/item1.xml><?xml version="1.0" encoding="utf-8"?>
 <go:gDocsCustomXmlDataStorage xmlns:go="http://customooxmlschemas.google.com/" xmlns:r="http://schemas.openxmlformats.org/officeDocument/2006/relationships">
-  <go:docsCustomData xmlns:go="http://customooxmlschemas.google.com/" roundtripDataSignature="AMtx7mgMqfx9UlBaT6jewNI1cEZW0OoeYw==">AMUW2mWdvlrN2Okm+HUmOxsZvoiicJBRntAeBWdzQ4+Lt4msB0Eef/wDqVuCIQGDGmbMr33lGaM93trDz442Y2RqLFdqSH2zBbggGsyZv90J2e3AJ4N5bM20UM5H4+DII//+abmGfNUHyIO5aqjDMlfteuCaAa2Br1YKbqQwz5+Asp6G0znBSUY=</go:docsCustomData>
+  <go:docsCustomData xmlns:go="http://customooxmlschemas.google.com/" roundtripDataSignature="AMtx7mgMqfx9UlBaT6jewNI1cEZW0OoeYw==">AMUW2mXJIXbEASGT9jP4IrU898wtQDXrBNdvk6AYr2TgHhhka0QIPOCYybRolCWkb5n/amJGUXtDuC5rnmvTyxq0MyLASor9gSMouuH1ZsQ4tu/w7B2Ti15z52vqn+3FPE1JPjSAhj7WJMjps0OlY/i/Rf7z28CM4+peV0zQjGL44WncJqd4ipw=</go:docsCustomData>
 </go:gDocsCustomXmlDataStorage>
 </file>
 

</xml_diff>